<commit_message>
Added jacob's answer back to industry data
</commit_message>
<xml_diff>
--- a/Draft Files/IT Technologies - Clouds, Services, Servers Draft - Jacob.docx
+++ b/Draft Files/IT Technologies - Clouds, Services, Servers Draft - Jacob.docx
@@ -112,7 +112,6 @@
       </w:r>
     </w:p>
     <w:p/>
-    <w:p/>
     <w:p>
       <w:r>
         <w:t>There are se</w:t>
@@ -142,19 +141,47 @@
         <w:t xml:space="preserve">The benefit of a public cloud is that all the hardware, software and supporting infrastructure is </w:t>
       </w:r>
       <w:r>
-        <w:t>managed by the provider of the cloud service. Users access this service using the internet.</w:t>
-      </w:r>
-      <w:r>
-        <w:t xml:space="preserve"> (Microsoft </w:t>
-      </w:r>
-      <w:r>
-        <w:t>C</w:t>
-      </w:r>
-      <w:r>
-        <w:t xml:space="preserve">orporation </w:t>
-      </w:r>
-      <w:r>
-        <w:t>2019)</w:t>
+        <w:t>managed by the provider of the cloud service. Users access this service using the internet</w:t>
+      </w:r>
+      <w:sdt>
+        <w:sdtPr>
+          <w:id w:val="-84385231"/>
+          <w:citation/>
+        </w:sdtPr>
+        <w:sdtContent>
+          <w:r>
+            <w:fldChar w:fldCharType="begin"/>
+          </w:r>
+          <w:r>
+            <w:rPr>
+              <w:lang w:val="en-US"/>
+            </w:rPr>
+            <w:instrText xml:space="preserve"> CITATION Mic19 \l 1033 </w:instrText>
+          </w:r>
+          <w:r>
+            <w:fldChar w:fldCharType="separate"/>
+          </w:r>
+          <w:r>
+            <w:rPr>
+              <w:noProof/>
+              <w:lang w:val="en-US"/>
+            </w:rPr>
+            <w:t xml:space="preserve"> </w:t>
+          </w:r>
+          <w:r>
+            <w:rPr>
+              <w:noProof/>
+              <w:lang w:val="en-US"/>
+            </w:rPr>
+            <w:t>(Microsoft Corporation, 2019)</w:t>
+          </w:r>
+          <w:r>
+            <w:fldChar w:fldCharType="end"/>
+          </w:r>
+        </w:sdtContent>
+      </w:sdt>
+      <w:r>
+        <w:t>.</w:t>
       </w:r>
     </w:p>
     <w:p/>
@@ -182,8 +209,38 @@
         <w:t>instead of a third party</w:t>
       </w:r>
       <w:r>
-        <w:t xml:space="preserve"> (Microsoft Corporation 2019)</w:t>
-      </w:r>
+        <w:t xml:space="preserve"> </w:t>
+      </w:r>
+      <w:sdt>
+        <w:sdtPr>
+          <w:id w:val="1025363535"/>
+          <w:citation/>
+        </w:sdtPr>
+        <w:sdtContent>
+          <w:r>
+            <w:fldChar w:fldCharType="begin"/>
+          </w:r>
+          <w:r>
+            <w:rPr>
+              <w:lang w:val="en-US"/>
+            </w:rPr>
+            <w:instrText xml:space="preserve"> CITATION Mic19 \l 1033 </w:instrText>
+          </w:r>
+          <w:r>
+            <w:fldChar w:fldCharType="separate"/>
+          </w:r>
+          <w:r>
+            <w:rPr>
+              <w:noProof/>
+              <w:lang w:val="en-US"/>
+            </w:rPr>
+            <w:t>(Microsoft Corporation, 2019)</w:t>
+          </w:r>
+          <w:r>
+            <w:fldChar w:fldCharType="end"/>
+          </w:r>
+        </w:sdtContent>
+      </w:sdt>
       <w:r>
         <w:t>.</w:t>
       </w:r>
@@ -206,8 +263,38 @@
         <w:t>increased automation</w:t>
       </w:r>
       <w:r>
-        <w:t xml:space="preserve"> (Rouse 2017)</w:t>
-      </w:r>
+        <w:t xml:space="preserve"> </w:t>
+      </w:r>
+      <w:sdt>
+        <w:sdtPr>
+          <w:id w:val="-826584793"/>
+          <w:citation/>
+        </w:sdtPr>
+        <w:sdtContent>
+          <w:r>
+            <w:fldChar w:fldCharType="begin"/>
+          </w:r>
+          <w:r>
+            <w:rPr>
+              <w:lang w:val="en-US"/>
+            </w:rPr>
+            <w:instrText xml:space="preserve"> CITATION Mar17 \l 1033 </w:instrText>
+          </w:r>
+          <w:r>
+            <w:fldChar w:fldCharType="separate"/>
+          </w:r>
+          <w:r>
+            <w:rPr>
+              <w:noProof/>
+              <w:lang w:val="en-US"/>
+            </w:rPr>
+            <w:t>(Rouse, 2017)</w:t>
+          </w:r>
+          <w:r>
+            <w:fldChar w:fldCharType="end"/>
+          </w:r>
+        </w:sdtContent>
+      </w:sdt>
       <w:r>
         <w:t>.</w:t>
       </w:r>
@@ -248,11 +335,7 @@
         <w:t xml:space="preserve"> </w:t>
       </w:r>
     </w:p>
-    <w:p>
-      <w:r>
-        <w:br/>
-      </w:r>
-    </w:p>
+    <w:p/>
     <w:p>
       <w:r>
         <w:t xml:space="preserve">The </w:t>
@@ -330,35 +413,95 @@
       <w:r>
         <w:t xml:space="preserve">The future of the cloud computing and servers has been forecasted by Cisco in their 2016-2021 White Paper. They believe that by 2021 ‘94 percent of workloads and compute instances will be processed by cloud data </w:t>
       </w:r>
-      <w:proofErr w:type="spellStart"/>
-      <w:r>
-        <w:t>centers</w:t>
-      </w:r>
-      <w:proofErr w:type="spellEnd"/>
+      <w:r>
+        <w:t>centres</w:t>
+      </w:r>
       <w:r>
         <w:t xml:space="preserve">; 6 percent will be processed by traditional data </w:t>
       </w:r>
-      <w:proofErr w:type="spellStart"/>
-      <w:r>
-        <w:t>centers’</w:t>
-      </w:r>
-      <w:proofErr w:type="spellEnd"/>
-      <w:r>
-        <w:t xml:space="preserve"> (Cisco 2018). Cisco says of the cloud workloads ‘</w:t>
+      <w:r>
+        <w:t>centres’</w:t>
+      </w:r>
+      <w:r>
+        <w:t xml:space="preserve"> </w:t>
+      </w:r>
+      <w:sdt>
+        <w:sdtPr>
+          <w:id w:val="-439763891"/>
+          <w:citation/>
+        </w:sdtPr>
+        <w:sdtContent>
+          <w:r>
+            <w:fldChar w:fldCharType="begin"/>
+          </w:r>
+          <w:r>
+            <w:rPr>
+              <w:lang w:val="en-US"/>
+            </w:rPr>
+            <w:instrText xml:space="preserve"> CITATION Cis18 \l 1033 </w:instrText>
+          </w:r>
+          <w:r>
+            <w:fldChar w:fldCharType="separate"/>
+          </w:r>
+          <w:r>
+            <w:rPr>
+              <w:noProof/>
+              <w:lang w:val="en-US"/>
+            </w:rPr>
+            <w:t>(Cisco Systems, 2018)</w:t>
+          </w:r>
+          <w:r>
+            <w:fldChar w:fldCharType="end"/>
+          </w:r>
+        </w:sdtContent>
+      </w:sdt>
+      <w:r>
+        <w:t>. Cisco says of the cloud workloads ‘</w:t>
       </w:r>
       <w:r>
         <w:t xml:space="preserve">By 2021, 73 percent of the cloud workloads and compute instances will be in public cloud data </w:t>
       </w:r>
-      <w:proofErr w:type="spellStart"/>
-      <w:r>
-        <w:t>centers</w:t>
+      <w:r>
+        <w:t>centres</w:t>
       </w:r>
       <w:r>
         <w:t>’</w:t>
       </w:r>
-      <w:proofErr w:type="spellEnd"/>
-      <w:r>
-        <w:t xml:space="preserve"> (Cisco 2018). </w:t>
+      <w:r>
+        <w:t xml:space="preserve"> </w:t>
+      </w:r>
+      <w:sdt>
+        <w:sdtPr>
+          <w:id w:val="1958761351"/>
+          <w:citation/>
+        </w:sdtPr>
+        <w:sdtContent>
+          <w:r>
+            <w:fldChar w:fldCharType="begin"/>
+          </w:r>
+          <w:r>
+            <w:rPr>
+              <w:lang w:val="en-US"/>
+            </w:rPr>
+            <w:instrText xml:space="preserve"> CITATION Cis18 \l 1033 </w:instrText>
+          </w:r>
+          <w:r>
+            <w:fldChar w:fldCharType="separate"/>
+          </w:r>
+          <w:r>
+            <w:rPr>
+              <w:noProof/>
+              <w:lang w:val="en-US"/>
+            </w:rPr>
+            <w:t>(Cisco Systems, 2018)</w:t>
+          </w:r>
+          <w:r>
+            <w:fldChar w:fldCharType="end"/>
+          </w:r>
+        </w:sdtContent>
+      </w:sdt>
+      <w:r>
+        <w:t xml:space="preserve">. </w:t>
       </w:r>
       <w:r>
         <w:t xml:space="preserve">This would mean that </w:t>
@@ -375,8 +518,6 @@
     </w:p>
     <w:p/>
     <w:p>
-      <w:bookmarkStart w:id="0" w:name="_GoBack"/>
-      <w:bookmarkEnd w:id="0"/>
       <w:r>
         <w:t xml:space="preserve">Cloud computing </w:t>
       </w:r>
@@ -514,8 +655,6 @@
         <w:t xml:space="preserve">device with a web browser. </w:t>
       </w:r>
     </w:p>
-    <w:p/>
-    <w:p/>
     <w:p/>
     <w:p>
       <w:pPr>
@@ -641,8 +780,6 @@
       </w:r>
     </w:p>
     <w:p/>
-    <w:p/>
-    <w:p/>
     <w:p>
       <w:pPr>
         <w:rPr>
@@ -737,142 +874,223 @@
       </w:r>
     </w:p>
     <w:p/>
-    <w:p>
-      <w:r>
-        <w:lastRenderedPageBreak/>
-        <w:t>Reference list</w:t>
-      </w:r>
-    </w:p>
-    <w:p>
-      <w:r>
-        <w:t>Microsoft Corporation</w:t>
-      </w:r>
-      <w:r>
-        <w:t xml:space="preserve"> 2019, </w:t>
-      </w:r>
-      <w:r>
+    <w:p/>
+    <w:p/>
+    <w:sdt>
+      <w:sdtPr>
+        <w:id w:val="-847479346"/>
+        <w:docPartObj>
+          <w:docPartGallery w:val="Bibliographies"/>
+          <w:docPartUnique/>
+        </w:docPartObj>
+      </w:sdtPr>
+      <w:sdtEndPr>
         <w:rPr>
-          <w:i/>
+          <w:rFonts w:asciiTheme="minorHAnsi" w:eastAsiaTheme="minorHAnsi" w:hAnsiTheme="minorHAnsi" w:cstheme="minorBidi"/>
+          <w:color w:val="auto"/>
+          <w:sz w:val="22"/>
+          <w:szCs w:val="22"/>
         </w:rPr>
-        <w:t>What is cloud computing?</w:t>
-      </w:r>
-      <w:r>
-        <w:t xml:space="preserve">, </w:t>
-      </w:r>
-      <w:r>
-        <w:t>Microsoft Corporation</w:t>
-      </w:r>
-      <w:r>
-        <w:t xml:space="preserve">, viewed </w:t>
-      </w:r>
-      <w:r>
-        <w:t>26 March 2019, &lt;</w:t>
-      </w:r>
-      <w:r>
-        <w:t xml:space="preserve"> </w:t>
-      </w:r>
-      <w:hyperlink r:id="rId7" w:history="1">
-        <w:r>
-          <w:rPr>
-            <w:rStyle w:val="Hyperlink"/>
-          </w:rPr>
-          <w:t>https://azure.microsoft.com/en-in/overview/what-is-cloud-computing/</w:t>
-        </w:r>
-      </w:hyperlink>
-      <w:r>
-        <w:t>&gt;</w:t>
-      </w:r>
+      </w:sdtEndPr>
+      <w:sdtContent>
+        <w:p>
+          <w:pPr>
+            <w:pStyle w:val="Heading1"/>
+          </w:pPr>
+          <w:r>
+            <w:t>Bibliography</w:t>
+          </w:r>
+        </w:p>
+        <w:sdt>
+          <w:sdtPr>
+            <w:id w:val="111145805"/>
+            <w:bibliography/>
+          </w:sdtPr>
+          <w:sdtContent>
+            <w:p>
+              <w:pPr>
+                <w:pStyle w:val="Bibliography"/>
+                <w:rPr>
+                  <w:noProof/>
+                  <w:sz w:val="24"/>
+                  <w:szCs w:val="24"/>
+                </w:rPr>
+              </w:pPr>
+              <w:r>
+                <w:fldChar w:fldCharType="begin"/>
+              </w:r>
+              <w:r>
+                <w:instrText xml:space="preserve"> BIBLIOGRAPHY </w:instrText>
+              </w:r>
+              <w:r>
+                <w:fldChar w:fldCharType="separate"/>
+              </w:r>
+              <w:r>
+                <w:rPr>
+                  <w:noProof/>
+                </w:rPr>
+                <w:t xml:space="preserve">Cisco Systems, 2018. </w:t>
+              </w:r>
+              <w:r>
+                <w:rPr>
+                  <w:i/>
+                  <w:iCs/>
+                  <w:noProof/>
+                </w:rPr>
+                <w:t xml:space="preserve">Cisco Global Cloud Index: Forecast and Methodology, 2016-2021 White Paper - Cisco. </w:t>
+              </w:r>
+              <w:r>
+                <w:rPr>
+                  <w:noProof/>
+                </w:rPr>
+                <w:t xml:space="preserve">[Online] </w:t>
+              </w:r>
+              <w:r>
+                <w:rPr>
+                  <w:noProof/>
+                </w:rPr>
+                <w:br/>
+                <w:t xml:space="preserve">Available at: </w:t>
+              </w:r>
+              <w:r>
+                <w:rPr>
+                  <w:noProof/>
+                  <w:u w:val="single"/>
+                </w:rPr>
+                <w:t>https://www.cisco.com/c/en/us/solutions/collateral/service-provider/global-cloud-index-gci/white-paper-c11-738085.html</w:t>
+              </w:r>
+              <w:r>
+                <w:rPr>
+                  <w:noProof/>
+                </w:rPr>
+                <w:br/>
+                <w:t>[Accessed 3 April 2019].</w:t>
+              </w:r>
+            </w:p>
+            <w:p>
+              <w:pPr>
+                <w:pStyle w:val="Bibliography"/>
+                <w:rPr>
+                  <w:noProof/>
+                </w:rPr>
+              </w:pPr>
+              <w:r>
+                <w:rPr>
+                  <w:noProof/>
+                </w:rPr>
+                <w:t xml:space="preserve">Microsoft Corporation, 2019. </w:t>
+              </w:r>
+              <w:r>
+                <w:rPr>
+                  <w:i/>
+                  <w:iCs/>
+                  <w:noProof/>
+                </w:rPr>
+                <w:t xml:space="preserve">What is cloud computing?. </w:t>
+              </w:r>
+              <w:r>
+                <w:rPr>
+                  <w:noProof/>
+                </w:rPr>
+                <w:t xml:space="preserve">[Online] </w:t>
+              </w:r>
+              <w:r>
+                <w:rPr>
+                  <w:noProof/>
+                </w:rPr>
+                <w:br/>
+                <w:t xml:space="preserve">Available at: </w:t>
+              </w:r>
+              <w:r>
+                <w:rPr>
+                  <w:noProof/>
+                  <w:u w:val="single"/>
+                </w:rPr>
+                <w:t>https://azure.microsoft.com/en-in/overview/what-is-cloud-computing/</w:t>
+              </w:r>
+              <w:r>
+                <w:rPr>
+                  <w:noProof/>
+                </w:rPr>
+                <w:br/>
+                <w:t>[Accessed 26 March 2019].</w:t>
+              </w:r>
+            </w:p>
+            <w:p>
+              <w:pPr>
+                <w:pStyle w:val="Bibliography"/>
+                <w:rPr>
+                  <w:noProof/>
+                </w:rPr>
+              </w:pPr>
+              <w:r>
+                <w:rPr>
+                  <w:noProof/>
+                </w:rPr>
+                <w:t xml:space="preserve">Rouse, M., 2017. </w:t>
+              </w:r>
+              <w:r>
+                <w:rPr>
+                  <w:i/>
+                  <w:iCs/>
+                  <w:noProof/>
+                </w:rPr>
+                <w:t xml:space="preserve">What is private cloud (internal cloud or corporate cloud)?. </w:t>
+              </w:r>
+              <w:r>
+                <w:rPr>
+                  <w:noProof/>
+                </w:rPr>
+                <w:t xml:space="preserve">[Online] </w:t>
+              </w:r>
+              <w:r>
+                <w:rPr>
+                  <w:noProof/>
+                </w:rPr>
+                <w:br/>
+                <w:t xml:space="preserve">Available at: </w:t>
+              </w:r>
+              <w:r>
+                <w:rPr>
+                  <w:noProof/>
+                  <w:u w:val="single"/>
+                </w:rPr>
+                <w:t>https://searchcloudcomputing.techtarget.com/definition/private-cloud</w:t>
+              </w:r>
+              <w:r>
+                <w:rPr>
+                  <w:noProof/>
+                </w:rPr>
+                <w:br/>
+                <w:t>[Accessed 26 March 2019].</w:t>
+              </w:r>
+            </w:p>
+            <w:p>
+              <w:r>
+                <w:rPr>
+                  <w:b/>
+                  <w:bCs/>
+                  <w:noProof/>
+                </w:rPr>
+                <w:fldChar w:fldCharType="end"/>
+              </w:r>
+            </w:p>
+          </w:sdtContent>
+        </w:sdt>
+      </w:sdtContent>
+    </w:sdt>
+    <w:p>
+      <w:pPr>
+        <w:pStyle w:val="Heading1"/>
+      </w:pPr>
     </w:p>
     <w:p/>
-    <w:p>
-      <w:r>
-        <w:t xml:space="preserve">Rouse </w:t>
-      </w:r>
-      <w:r>
-        <w:t>2017,</w:t>
-      </w:r>
-      <w:r>
-        <w:t xml:space="preserve"> </w:t>
-      </w:r>
-      <w:r>
-        <w:rPr>
-          <w:i/>
-        </w:rPr>
-        <w:t>Private cloud (internal cloud or corporate cloud)</w:t>
-      </w:r>
-      <w:r>
-        <w:t xml:space="preserve">, </w:t>
-      </w:r>
-      <w:r>
-        <w:t>TechTarget, viewed 26 March 2019, &lt;</w:t>
-      </w:r>
-      <w:r>
-        <w:t xml:space="preserve"> </w:t>
-      </w:r>
-      <w:hyperlink r:id="rId8" w:history="1">
-        <w:r>
-          <w:rPr>
-            <w:rStyle w:val="Hyperlink"/>
-          </w:rPr>
-          <w:t>https://searchcloudcomputing.techtarget.com/definition/private-cloud</w:t>
-        </w:r>
-      </w:hyperlink>
-      <w:r>
-        <w:t>&gt;</w:t>
-      </w:r>
-    </w:p>
     <w:p/>
-    <w:p>
-      <w:r>
-        <w:t>Cisco</w:t>
-      </w:r>
-      <w:r>
-        <w:t xml:space="preserve"> Systems</w:t>
-      </w:r>
-      <w:r>
-        <w:t xml:space="preserve"> 2018, </w:t>
-      </w:r>
-      <w:r>
-        <w:rPr>
-          <w:i/>
-        </w:rPr>
-        <w:t xml:space="preserve">Cisco Global Cloud Index: Forecast </w:t>
-      </w:r>
-      <w:r>
-        <w:rPr>
-          <w:i/>
-        </w:rPr>
-        <w:t>and methodology</w:t>
-      </w:r>
-      <w:r>
-        <w:rPr>
-          <w:i/>
-        </w:rPr>
-        <w:t>, 2016-2021 White Paper</w:t>
-      </w:r>
-      <w:r>
-        <w:t>, Cisco</w:t>
-      </w:r>
-      <w:r>
-        <w:t xml:space="preserve"> Systems</w:t>
-      </w:r>
-      <w:r>
-        <w:t>, vie</w:t>
-      </w:r>
-      <w:r>
-        <w:t>wed 3 April 2019, &lt;</w:t>
-      </w:r>
-      <w:hyperlink r:id="rId9" w:history="1">
-        <w:r>
-          <w:rPr>
-            <w:rStyle w:val="Hyperlink"/>
-          </w:rPr>
-          <w:t>https://www.cisco.com/c/en/us/solutions/collateral/service-provider/global-cloud-index-gci/white-paper-c11-738085.html</w:t>
-        </w:r>
-      </w:hyperlink>
-      <w:r>
-        <w:t>&gt;</w:t>
-      </w:r>
+    <w:p/>
+    <w:p/>
+    <w:p>
+      <w:bookmarkStart w:id="0" w:name="_GoBack"/>
+      <w:bookmarkEnd w:id="0"/>
     </w:p>
     <w:sectPr>
       <w:pgSz w:w="11906" w:h="16838"/>
@@ -1863,27 +2081,66 @@
 <file path=customXml/item1.xml><?xml version="1.0" encoding="utf-8"?>
 <b:Sources xmlns:b="http://schemas.openxmlformats.org/officeDocument/2006/bibliography" xmlns="http://schemas.openxmlformats.org/officeDocument/2006/bibliography" SelectedStyle="\HarvardAnglia2008OfficeOnline.xsl" StyleName="Harvard - Anglia" Version="2008">
   <b:Source>
-    <b:Tag>Wik19</b:Tag>
+    <b:Tag>Mic19</b:Tag>
     <b:SourceType>InternetSite</b:SourceType>
-    <b:Guid>{F1A57F6F-762E-4AE1-BF62-B27E738922BF}</b:Guid>
-    <b:Title>Cloud Computing</b:Title>
-    <b:Year>2019</b:Year>
+    <b:Guid>{6584E46B-B1CC-4458-B721-9DF201FCE1D0}</b:Guid>
     <b:Author>
       <b:Author>
-        <b:Corporate>Wikipedia, the free encyclopedia</b:Corporate>
+        <b:Corporate>Microsoft Corporation</b:Corporate>
       </b:Author>
     </b:Author>
+    <b:Title>What is cloud computing?</b:Title>
+    <b:Year>2019</b:Year>
     <b:YearAccessed>2019</b:YearAccessed>
-    <b:MonthAccessed>03</b:MonthAccessed>
-    <b:DayAccessed>25</b:DayAccessed>
-    <b:URL>https://en.wikipedia.org/wiki/Cloud_computing</b:URL>
+    <b:MonthAccessed>March</b:MonthAccessed>
+    <b:DayAccessed>26</b:DayAccessed>
+    <b:URL>https://azure.microsoft.com/en-in/overview/what-is-cloud-computing/</b:URL>
     <b:RefOrder>1</b:RefOrder>
+  </b:Source>
+  <b:Source>
+    <b:Tag>Mar17</b:Tag>
+    <b:SourceType>InternetSite</b:SourceType>
+    <b:Guid>{5F85534D-7AC9-427A-9BD7-2768DF0F6C75}</b:Guid>
+    <b:Author>
+      <b:Author>
+        <b:NameList>
+          <b:Person>
+            <b:Last>Rouse</b:Last>
+            <b:First>Margaret</b:First>
+          </b:Person>
+        </b:NameList>
+      </b:Author>
+    </b:Author>
+    <b:Title>What is private cloud (internal cloud or corporate cloud)?</b:Title>
+    <b:Year>2017</b:Year>
+    <b:YearAccessed>2019</b:YearAccessed>
+    <b:MonthAccessed>March</b:MonthAccessed>
+    <b:DayAccessed>26</b:DayAccessed>
+    <b:URL>https://searchcloudcomputing.techtarget.com/definition/private-cloud</b:URL>
+    <b:RefOrder>2</b:RefOrder>
+  </b:Source>
+  <b:Source>
+    <b:Tag>Cis18</b:Tag>
+    <b:SourceType>InternetSite</b:SourceType>
+    <b:Guid>{7296E14E-8CE3-41AC-B695-92FE75CA1190}</b:Guid>
+    <b:Author>
+      <b:Author>
+        <b:Corporate>Cisco Systems</b:Corporate>
+      </b:Author>
+    </b:Author>
+    <b:Title>Cisco Global Cloud Index: Forecast and Methodology, 2016-2021 White Paper - Cisco</b:Title>
+    <b:Year>2018</b:Year>
+    <b:YearAccessed>2019</b:YearAccessed>
+    <b:MonthAccessed>April</b:MonthAccessed>
+    <b:DayAccessed>3</b:DayAccessed>
+    <b:URL>https://www.cisco.com/c/en/us/solutions/collateral/service-provider/global-cloud-index-gci/white-paper-c11-738085.html</b:URL>
+    <b:RefOrder>3</b:RefOrder>
   </b:Source>
 </b:Sources>
 </file>
 
 <file path=customXml/itemProps1.xml><?xml version="1.0" encoding="utf-8"?>
-<ds:datastoreItem xmlns:ds="http://schemas.openxmlformats.org/officeDocument/2006/customXml" ds:itemID="{127B46BE-3FB5-45EF-B870-016504B7DB9A}">
+<ds:datastoreItem xmlns:ds="http://schemas.openxmlformats.org/officeDocument/2006/customXml" ds:itemID="{5EFB0348-DED0-4CCB-B56E-5CF859AFE1AB}">
   <ds:schemaRefs>
     <ds:schemaRef ds:uri="http://schemas.openxmlformats.org/officeDocument/2006/bibliography"/>
   </ds:schemaRefs>

</xml_diff>